<commit_message>
Updated polygraphic cipher notes
</commit_message>
<xml_diff>
--- a/Polygraphic_Ciphers.docx
+++ b/Polygraphic_Ciphers.docx
@@ -1243,6 +1243,8 @@
           </m:e>
         </m:d>
       </m:oMath>
+      <w:bookmarkStart w:id="0" w:name="_GoBack"/>
+      <w:bookmarkEnd w:id="0"/>
     </w:p>
     <w:p/>
     <w:p>
@@ -1256,7 +1258,10 @@
         <w:t xml:space="preserve">-1 </w:t>
       </w:r>
       <w:r>
-        <w:t>= 1/9</w:t>
+        <w:t xml:space="preserve">= </w:t>
+      </w:r>
+      <w:r>
+        <w:t>3</w:t>
       </w:r>
       <m:oMath>
         <m:d>
@@ -1334,8 +1339,6 @@
       <w:r>
         <w:t>PLAINTEXT = HELP</w:t>
       </w:r>
-      <w:bookmarkStart w:id="0" w:name="_GoBack"/>
-      <w:bookmarkEnd w:id="0"/>
     </w:p>
     <w:p/>
     <w:p>

</xml_diff>